<commit_message>
added cache for the links on the website
</commit_message>
<xml_diff>
--- a/django_analytic.docx
+++ b/django_analytic.docx
@@ -4032,14 +4032,12 @@
         <w:lastRenderedPageBreak/>
         <w:t>Тестирование в режиме интернета с ключом -</w:t>
       </w:r>
-      <w:proofErr w:type="spellStart"/>
       <w:r>
         <w:rPr>
           <w:lang w:val="en-US"/>
         </w:rPr>
         <w:t>i</w:t>
       </w:r>
-      <w:proofErr w:type="spellEnd"/>
       <w:r>
         <w:t>:</w:t>
       </w:r>
@@ -6390,7 +6388,6 @@
         </w:rPr>
         <w:t xml:space="preserve"> </w:t>
       </w:r>
-      <w:proofErr w:type="spellStart"/>
       <w:r>
         <w:rPr>
           <w:rFonts w:ascii="Courier New" w:eastAsia="Courier New" w:hAnsi="Courier New" w:cs="Courier New"/>
@@ -6409,40 +6406,7 @@
           <w:szCs w:val="20"/>
           <w:lang w:val="en-US"/>
         </w:rPr>
-        <w:t>elect_</w:t>
-      </w:r>
-      <w:proofErr w:type="gramStart"/>
-      <w:r>
-        <w:rPr>
-          <w:rFonts w:ascii="Courier New" w:eastAsia="Courier New" w:hAnsi="Courier New" w:cs="Courier New"/>
-          <w:color w:val="383A42"/>
-          <w:sz w:val="20"/>
-          <w:szCs w:val="20"/>
-          <w:lang w:val="en-US"/>
-        </w:rPr>
-        <w:t>related</w:t>
-      </w:r>
-      <w:proofErr w:type="spellEnd"/>
-      <w:r>
-        <w:rPr>
-          <w:rFonts w:ascii="Courier New" w:eastAsia="Courier New" w:hAnsi="Courier New" w:cs="Courier New"/>
-          <w:color w:val="383A42"/>
-          <w:sz w:val="20"/>
-          <w:szCs w:val="20"/>
-          <w:lang w:val="en-US"/>
-        </w:rPr>
-        <w:t>(</w:t>
-      </w:r>
-      <w:proofErr w:type="gramEnd"/>
-      <w:r>
-        <w:rPr>
-          <w:rFonts w:ascii="Courier New" w:eastAsia="Courier New" w:hAnsi="Courier New" w:cs="Courier New"/>
-          <w:color w:val="383A42"/>
-          <w:sz w:val="20"/>
-          <w:szCs w:val="20"/>
-          <w:lang w:val="en-US"/>
-        </w:rPr>
-        <w:t>)</w:t>
+        <w:t>elect_related()</w:t>
       </w:r>
       <w:r>
         <w:rPr>
@@ -6457,21 +6421,7 @@
         <w:rPr>
           <w:lang w:val="en-US"/>
         </w:rPr>
-        <w:t xml:space="preserve"> </w:t>
-      </w:r>
-      <w:proofErr w:type="spellStart"/>
-      <w:r>
-        <w:rPr>
-          <w:lang w:val="en-US"/>
-        </w:rPr>
-        <w:t>ordersapp</w:t>
-      </w:r>
-      <w:proofErr w:type="spellEnd"/>
-      <w:r>
-        <w:rPr>
-          <w:lang w:val="en-US"/>
-        </w:rPr>
-        <w:t xml:space="preserve"> views.py </w:t>
+        <w:t xml:space="preserve"> ordersapp views.py </w:t>
       </w:r>
       <w:r>
         <w:t>для</w:t>
@@ -6480,21 +6430,7 @@
         <w:rPr>
           <w:lang w:val="en-US"/>
         </w:rPr>
-        <w:t xml:space="preserve"> </w:t>
-      </w:r>
-      <w:proofErr w:type="spellStart"/>
-      <w:r>
-        <w:rPr>
-          <w:lang w:val="en-US"/>
-        </w:rPr>
-        <w:t>Queryset</w:t>
-      </w:r>
-      <w:proofErr w:type="spellEnd"/>
-      <w:r>
-        <w:rPr>
-          <w:lang w:val="en-US"/>
-        </w:rPr>
-        <w:t xml:space="preserve"> </w:t>
+        <w:t xml:space="preserve"> Queryset </w:t>
       </w:r>
       <w:r>
         <w:t>и</w:t>
@@ -8105,23 +8041,7 @@
     <w:p>
       <w:r>
         <w:lastRenderedPageBreak/>
-        <w:t xml:space="preserve">Есть ещё потенциал </w:t>
-      </w:r>
-      <w:proofErr w:type="gramStart"/>
-      <w:r>
-        <w:t>к улучшения</w:t>
-      </w:r>
-      <w:proofErr w:type="gramEnd"/>
-      <w:r>
-        <w:t xml:space="preserve"> отображения личного кабинета с корзиной, но он не настолько критичен как </w:t>
-      </w:r>
-      <w:proofErr w:type="spellStart"/>
-      <w:r>
-        <w:t>ordersapp</w:t>
-      </w:r>
-      <w:proofErr w:type="spellEnd"/>
-      <w:r>
-        <w:t>.</w:t>
+        <w:t>Есть ещё потенциал к улучшения отображения личного кабинета с корзиной, но он не настолько критичен как ordersapp.</w:t>
       </w:r>
     </w:p>
     <w:p/>
@@ -9500,6 +9420,458 @@
       </w:r>
     </w:p>
     <w:p/>
+    <w:p>
+      <w:r>
+        <w:t>Добавил н</w:t>
+      </w:r>
+      <w:r>
+        <w:t>изкоуровневое кеширование категорий</w:t>
+      </w:r>
+      <w:r>
+        <w:t>. У меня в шаблоне категории отображаются только на странице каталога, не сильно должно повлиять на производительность:</w:t>
+      </w:r>
+    </w:p>
+    <w:p>
+      <w:pPr>
+        <w:rPr>
+          <w:lang w:val="en-US"/>
+        </w:rPr>
+      </w:pPr>
+      <w:r>
+        <w:rPr>
+          <w:lang w:val="en-US"/>
+        </w:rPr>
+        <w:t>siege -f gb_urls.txt -d0 -r50 -c5</w:t>
+      </w:r>
+      <w:r>
+        <w:rPr>
+          <w:lang w:val="en-US"/>
+        </w:rPr>
+        <w:t>, LOW_CACHE = False:</w:t>
+      </w:r>
+    </w:p>
+    <w:tbl>
+      <w:tblPr>
+        <w:tblW w:w="9335" w:type="dxa"/>
+        <w:tblCellMar>
+          <w:top w:w="15" w:type="dxa"/>
+          <w:left w:w="15" w:type="dxa"/>
+          <w:bottom w:w="15" w:type="dxa"/>
+          <w:right w:w="15" w:type="dxa"/>
+        </w:tblCellMar>
+        <w:tblLook w:val="04A0" w:firstRow="1" w:lastRow="0" w:firstColumn="1" w:lastColumn="0" w:noHBand="0" w:noVBand="1"/>
+      </w:tblPr>
+      <w:tblGrid>
+        <w:gridCol w:w="4083"/>
+        <w:gridCol w:w="1335"/>
+        <w:gridCol w:w="1018"/>
+        <w:gridCol w:w="1630"/>
+        <w:gridCol w:w="1269"/>
+      </w:tblGrid>
+      <w:tr>
+        <w:tc>
+          <w:tcPr>
+            <w:tcW w:w="4083" w:type="dxa"/>
+            <w:tcBorders>
+              <w:top w:val="single" w:sz="8" w:space="0" w:color="000000" w:themeColor="text1"/>
+              <w:left w:val="single" w:sz="8" w:space="0" w:color="000000" w:themeColor="text1"/>
+              <w:bottom w:val="single" w:sz="8" w:space="0" w:color="000000" w:themeColor="text1"/>
+              <w:right w:val="single" w:sz="8" w:space="0" w:color="000000" w:themeColor="text1"/>
+            </w:tcBorders>
+            <w:shd w:val="clear" w:color="auto" w:fill="CCCCCC"/>
+            <w:tcMar>
+              <w:top w:w="100" w:type="dxa"/>
+              <w:left w:w="100" w:type="dxa"/>
+              <w:bottom w:w="100" w:type="dxa"/>
+              <w:right w:w="100" w:type="dxa"/>
+            </w:tcMar>
+            <w:hideMark/>
+          </w:tcPr>
+          <w:p>
+            <w:pPr>
+              <w:spacing w:after="0" w:line="240" w:lineRule="auto"/>
+              <w:jc w:val="both"/>
+              <w:rPr>
+                <w:rFonts w:ascii="Times New Roman" w:eastAsia="Times New Roman" w:hAnsi="Times New Roman" w:cs="Times New Roman"/>
+                <w:sz w:val="24"/>
+                <w:szCs w:val="24"/>
+                <w:lang w:eastAsia="ru-RU"/>
+              </w:rPr>
+            </w:pPr>
+            <w:r>
+              <w:rPr>
+                <w:rFonts w:ascii="Arial" w:eastAsia="Times New Roman" w:hAnsi="Arial" w:cs="Arial"/>
+                <w:b/>
+                <w:bCs/>
+                <w:color w:val="000000"/>
+                <w:sz w:val="20"/>
+                <w:szCs w:val="20"/>
+                <w:lang w:eastAsia="ru-RU"/>
+              </w:rPr>
+              <w:t>Адрес</w:t>
+            </w:r>
+          </w:p>
+        </w:tc>
+        <w:tc>
+          <w:tcPr>
+            <w:tcW w:w="1335" w:type="dxa"/>
+            <w:tcBorders>
+              <w:top w:val="single" w:sz="8" w:space="0" w:color="000000" w:themeColor="text1"/>
+              <w:left w:val="single" w:sz="8" w:space="0" w:color="000000" w:themeColor="text1"/>
+              <w:bottom w:val="single" w:sz="8" w:space="0" w:color="000000" w:themeColor="text1"/>
+              <w:right w:val="single" w:sz="8" w:space="0" w:color="000000" w:themeColor="text1"/>
+            </w:tcBorders>
+            <w:shd w:val="clear" w:color="auto" w:fill="CCCCCC"/>
+            <w:tcMar>
+              <w:top w:w="100" w:type="dxa"/>
+              <w:left w:w="100" w:type="dxa"/>
+              <w:bottom w:w="100" w:type="dxa"/>
+              <w:right w:w="100" w:type="dxa"/>
+            </w:tcMar>
+            <w:hideMark/>
+          </w:tcPr>
+          <w:p>
+            <w:pPr>
+              <w:spacing w:after="0" w:line="240" w:lineRule="auto"/>
+              <w:jc w:val="both"/>
+              <w:rPr>
+                <w:rFonts w:ascii="Times New Roman" w:eastAsia="Times New Roman" w:hAnsi="Times New Roman" w:cs="Times New Roman"/>
+                <w:sz w:val="24"/>
+                <w:szCs w:val="24"/>
+                <w:lang w:eastAsia="ru-RU"/>
+              </w:rPr>
+            </w:pPr>
+            <w:r>
+              <w:rPr>
+                <w:rFonts w:ascii="Arial" w:eastAsia="Times New Roman" w:hAnsi="Arial" w:cs="Arial"/>
+                <w:b/>
+                <w:bCs/>
+                <w:color w:val="000000"/>
+                <w:sz w:val="20"/>
+                <w:szCs w:val="20"/>
+                <w:lang w:eastAsia="ru-RU"/>
+              </w:rPr>
+              <w:t>Переходов</w:t>
+            </w:r>
+          </w:p>
+        </w:tc>
+        <w:tc>
+          <w:tcPr>
+            <w:tcW w:w="1018" w:type="dxa"/>
+            <w:tcBorders>
+              <w:top w:val="single" w:sz="8" w:space="0" w:color="000000" w:themeColor="text1"/>
+              <w:left w:val="single" w:sz="8" w:space="0" w:color="000000" w:themeColor="text1"/>
+              <w:bottom w:val="single" w:sz="8" w:space="0" w:color="000000" w:themeColor="text1"/>
+              <w:right w:val="single" w:sz="8" w:space="0" w:color="000000" w:themeColor="text1"/>
+            </w:tcBorders>
+            <w:shd w:val="clear" w:color="auto" w:fill="CCCCCC"/>
+            <w:tcMar>
+              <w:top w:w="100" w:type="dxa"/>
+              <w:left w:w="100" w:type="dxa"/>
+              <w:bottom w:w="100" w:type="dxa"/>
+              <w:right w:w="100" w:type="dxa"/>
+            </w:tcMar>
+            <w:hideMark/>
+          </w:tcPr>
+          <w:p>
+            <w:pPr>
+              <w:spacing w:after="0" w:line="240" w:lineRule="auto"/>
+              <w:jc w:val="both"/>
+              <w:rPr>
+                <w:rFonts w:ascii="Times New Roman" w:eastAsia="Times New Roman" w:hAnsi="Times New Roman" w:cs="Times New Roman"/>
+                <w:sz w:val="24"/>
+                <w:szCs w:val="24"/>
+                <w:lang w:eastAsia="ru-RU"/>
+              </w:rPr>
+            </w:pPr>
+            <w:r>
+              <w:rPr>
+                <w:rFonts w:ascii="Arial" w:eastAsia="Times New Roman" w:hAnsi="Arial" w:cs="Arial"/>
+                <w:b/>
+                <w:bCs/>
+                <w:color w:val="000000"/>
+                <w:sz w:val="20"/>
+                <w:szCs w:val="20"/>
+                <w:lang w:eastAsia="ru-RU"/>
+              </w:rPr>
+              <w:t>Время теста, с</w:t>
+            </w:r>
+          </w:p>
+        </w:tc>
+        <w:tc>
+          <w:tcPr>
+            <w:tcW w:w="1630" w:type="dxa"/>
+            <w:tcBorders>
+              <w:top w:val="single" w:sz="8" w:space="0" w:color="000000" w:themeColor="text1"/>
+              <w:left w:val="single" w:sz="8" w:space="0" w:color="000000" w:themeColor="text1"/>
+              <w:bottom w:val="single" w:sz="8" w:space="0" w:color="000000" w:themeColor="text1"/>
+              <w:right w:val="single" w:sz="8" w:space="0" w:color="000000" w:themeColor="text1"/>
+            </w:tcBorders>
+            <w:shd w:val="clear" w:color="auto" w:fill="CCCCCC"/>
+            <w:tcMar>
+              <w:top w:w="100" w:type="dxa"/>
+              <w:left w:w="100" w:type="dxa"/>
+              <w:bottom w:w="100" w:type="dxa"/>
+              <w:right w:w="100" w:type="dxa"/>
+            </w:tcMar>
+            <w:hideMark/>
+          </w:tcPr>
+          <w:p>
+            <w:pPr>
+              <w:spacing w:after="0" w:line="240" w:lineRule="auto"/>
+              <w:jc w:val="both"/>
+              <w:rPr>
+                <w:rFonts w:ascii="Times New Roman" w:eastAsia="Times New Roman" w:hAnsi="Times New Roman" w:cs="Times New Roman"/>
+                <w:sz w:val="24"/>
+                <w:szCs w:val="24"/>
+                <w:lang w:eastAsia="ru-RU"/>
+              </w:rPr>
+            </w:pPr>
+            <w:r>
+              <w:rPr>
+                <w:rFonts w:ascii="Arial" w:eastAsia="Times New Roman" w:hAnsi="Arial" w:cs="Arial"/>
+                <w:b/>
+                <w:bCs/>
+                <w:color w:val="000000"/>
+                <w:sz w:val="20"/>
+                <w:szCs w:val="20"/>
+                <w:lang w:eastAsia="ru-RU"/>
+              </w:rPr>
+              <w:t>Транзакций в секунду</w:t>
+            </w:r>
+          </w:p>
+        </w:tc>
+        <w:tc>
+          <w:tcPr>
+            <w:tcW w:w="1269" w:type="dxa"/>
+            <w:tcBorders>
+              <w:top w:val="single" w:sz="8" w:space="0" w:color="000000" w:themeColor="text1"/>
+              <w:left w:val="single" w:sz="8" w:space="0" w:color="000000" w:themeColor="text1"/>
+              <w:bottom w:val="single" w:sz="8" w:space="0" w:color="000000" w:themeColor="text1"/>
+              <w:right w:val="single" w:sz="8" w:space="0" w:color="000000" w:themeColor="text1"/>
+            </w:tcBorders>
+            <w:shd w:val="clear" w:color="auto" w:fill="CCCCCC"/>
+            <w:tcMar>
+              <w:top w:w="100" w:type="dxa"/>
+              <w:left w:w="100" w:type="dxa"/>
+              <w:bottom w:w="100" w:type="dxa"/>
+              <w:right w:w="100" w:type="dxa"/>
+            </w:tcMar>
+            <w:hideMark/>
+          </w:tcPr>
+          <w:p>
+            <w:pPr>
+              <w:spacing w:after="0" w:line="240" w:lineRule="auto"/>
+              <w:jc w:val="both"/>
+              <w:rPr>
+                <w:rFonts w:ascii="Times New Roman" w:eastAsia="Times New Roman" w:hAnsi="Times New Roman" w:cs="Times New Roman"/>
+                <w:sz w:val="24"/>
+                <w:szCs w:val="24"/>
+                <w:lang w:eastAsia="ru-RU"/>
+              </w:rPr>
+            </w:pPr>
+            <w:r>
+              <w:rPr>
+                <w:rFonts w:ascii="Arial" w:eastAsia="Times New Roman" w:hAnsi="Arial" w:cs="Arial"/>
+                <w:b/>
+                <w:bCs/>
+                <w:color w:val="000000"/>
+                <w:sz w:val="20"/>
+                <w:szCs w:val="20"/>
+                <w:lang w:eastAsia="ru-RU"/>
+              </w:rPr>
+              <w:t>Время отклика, с</w:t>
+            </w:r>
+          </w:p>
+        </w:tc>
+      </w:tr>
+      <w:tr>
+        <w:tc>
+          <w:tcPr>
+            <w:tcW w:w="4083" w:type="dxa"/>
+            <w:tcBorders>
+              <w:top w:val="single" w:sz="8" w:space="0" w:color="000000" w:themeColor="text1"/>
+              <w:left w:val="single" w:sz="8" w:space="0" w:color="000000" w:themeColor="text1"/>
+              <w:bottom w:val="single" w:sz="8" w:space="0" w:color="000000" w:themeColor="text1"/>
+              <w:right w:val="single" w:sz="8" w:space="0" w:color="000000" w:themeColor="text1"/>
+            </w:tcBorders>
+            <w:tcMar>
+              <w:top w:w="100" w:type="dxa"/>
+              <w:left w:w="100" w:type="dxa"/>
+              <w:bottom w:w="100" w:type="dxa"/>
+              <w:right w:w="100" w:type="dxa"/>
+            </w:tcMar>
+          </w:tcPr>
+          <w:p>
+            <w:pPr>
+              <w:spacing w:after="0" w:line="240" w:lineRule="auto"/>
+              <w:jc w:val="both"/>
+              <w:rPr>
+                <w:rFonts w:ascii="Times New Roman" w:eastAsia="Times New Roman" w:hAnsi="Times New Roman" w:cs="Times New Roman"/>
+                <w:sz w:val="24"/>
+                <w:szCs w:val="24"/>
+                <w:lang w:eastAsia="ru-RU"/>
+              </w:rPr>
+            </w:pPr>
+            <w:r>
+              <w:t>http://80.78.251.184/products/</w:t>
+            </w:r>
+          </w:p>
+        </w:tc>
+        <w:tc>
+          <w:tcPr>
+            <w:tcW w:w="1335" w:type="dxa"/>
+            <w:tcBorders>
+              <w:top w:val="single" w:sz="8" w:space="0" w:color="000000" w:themeColor="text1"/>
+              <w:left w:val="single" w:sz="8" w:space="0" w:color="000000" w:themeColor="text1"/>
+              <w:bottom w:val="single" w:sz="8" w:space="0" w:color="000000" w:themeColor="text1"/>
+              <w:right w:val="single" w:sz="8" w:space="0" w:color="000000" w:themeColor="text1"/>
+            </w:tcBorders>
+            <w:tcMar>
+              <w:top w:w="100" w:type="dxa"/>
+              <w:left w:w="100" w:type="dxa"/>
+              <w:bottom w:w="100" w:type="dxa"/>
+              <w:right w:w="100" w:type="dxa"/>
+            </w:tcMar>
+          </w:tcPr>
+          <w:p>
+            <w:pPr>
+              <w:spacing w:after="0" w:line="240" w:lineRule="auto"/>
+              <w:jc w:val="center"/>
+              <w:rPr>
+                <w:rFonts w:ascii="Times New Roman" w:eastAsia="Times New Roman" w:hAnsi="Times New Roman" w:cs="Times New Roman"/>
+                <w:sz w:val="24"/>
+                <w:szCs w:val="24"/>
+                <w:lang w:eastAsia="ru-RU"/>
+              </w:rPr>
+            </w:pPr>
+            <w:r>
+              <w:rPr>
+                <w:rFonts w:ascii="Times New Roman" w:eastAsia="Times New Roman" w:hAnsi="Times New Roman" w:cs="Times New Roman"/>
+                <w:sz w:val="24"/>
+                <w:szCs w:val="24"/>
+                <w:lang w:eastAsia="ru-RU"/>
+              </w:rPr>
+              <w:t>55</w:t>
+            </w:r>
+          </w:p>
+        </w:tc>
+        <w:tc>
+          <w:tcPr>
+            <w:tcW w:w="1018" w:type="dxa"/>
+            <w:tcBorders>
+              <w:top w:val="single" w:sz="8" w:space="0" w:color="000000" w:themeColor="text1"/>
+              <w:left w:val="single" w:sz="8" w:space="0" w:color="000000" w:themeColor="text1"/>
+              <w:bottom w:val="single" w:sz="8" w:space="0" w:color="000000" w:themeColor="text1"/>
+              <w:right w:val="single" w:sz="8" w:space="0" w:color="000000" w:themeColor="text1"/>
+            </w:tcBorders>
+            <w:tcMar>
+              <w:top w:w="100" w:type="dxa"/>
+              <w:left w:w="100" w:type="dxa"/>
+              <w:bottom w:w="100" w:type="dxa"/>
+              <w:right w:w="100" w:type="dxa"/>
+            </w:tcMar>
+          </w:tcPr>
+          <w:p>
+            <w:pPr>
+              <w:spacing w:after="0" w:line="240" w:lineRule="auto"/>
+              <w:jc w:val="center"/>
+              <w:rPr>
+                <w:rFonts w:ascii="Times New Roman" w:eastAsia="Times New Roman" w:hAnsi="Times New Roman" w:cs="Times New Roman"/>
+                <w:sz w:val="24"/>
+                <w:szCs w:val="24"/>
+                <w:lang w:eastAsia="ru-RU"/>
+              </w:rPr>
+            </w:pPr>
+            <w:r>
+              <w:rPr>
+                <w:rFonts w:ascii="Times New Roman" w:eastAsia="Times New Roman" w:hAnsi="Times New Roman" w:cs="Times New Roman"/>
+                <w:sz w:val="24"/>
+                <w:szCs w:val="24"/>
+                <w:lang w:eastAsia="ru-RU"/>
+              </w:rPr>
+              <w:t>57,26</w:t>
+            </w:r>
+          </w:p>
+        </w:tc>
+        <w:tc>
+          <w:tcPr>
+            <w:tcW w:w="1630" w:type="dxa"/>
+            <w:tcBorders>
+              <w:top w:val="single" w:sz="8" w:space="0" w:color="000000" w:themeColor="text1"/>
+              <w:left w:val="single" w:sz="8" w:space="0" w:color="000000" w:themeColor="text1"/>
+              <w:bottom w:val="single" w:sz="8" w:space="0" w:color="000000" w:themeColor="text1"/>
+              <w:right w:val="single" w:sz="8" w:space="0" w:color="000000" w:themeColor="text1"/>
+            </w:tcBorders>
+            <w:tcMar>
+              <w:top w:w="100" w:type="dxa"/>
+              <w:left w:w="100" w:type="dxa"/>
+              <w:bottom w:w="100" w:type="dxa"/>
+              <w:right w:w="100" w:type="dxa"/>
+            </w:tcMar>
+          </w:tcPr>
+          <w:p>
+            <w:pPr>
+              <w:spacing w:after="0" w:line="240" w:lineRule="auto"/>
+              <w:jc w:val="center"/>
+              <w:rPr>
+                <w:rFonts w:ascii="Times New Roman" w:eastAsia="Times New Roman" w:hAnsi="Times New Roman" w:cs="Times New Roman"/>
+                <w:sz w:val="24"/>
+                <w:szCs w:val="24"/>
+                <w:lang w:eastAsia="ru-RU"/>
+              </w:rPr>
+            </w:pPr>
+            <w:r>
+              <w:rPr>
+                <w:rFonts w:ascii="Times New Roman" w:eastAsia="Times New Roman" w:hAnsi="Times New Roman" w:cs="Times New Roman"/>
+                <w:sz w:val="24"/>
+                <w:szCs w:val="24"/>
+                <w:lang w:eastAsia="ru-RU"/>
+              </w:rPr>
+              <w:t>0,96</w:t>
+            </w:r>
+          </w:p>
+        </w:tc>
+        <w:tc>
+          <w:tcPr>
+            <w:tcW w:w="1269" w:type="dxa"/>
+            <w:tcBorders>
+              <w:top w:val="single" w:sz="8" w:space="0" w:color="000000" w:themeColor="text1"/>
+              <w:left w:val="single" w:sz="8" w:space="0" w:color="000000" w:themeColor="text1"/>
+              <w:bottom w:val="single" w:sz="8" w:space="0" w:color="000000" w:themeColor="text1"/>
+              <w:right w:val="single" w:sz="8" w:space="0" w:color="000000" w:themeColor="text1"/>
+            </w:tcBorders>
+            <w:tcMar>
+              <w:top w:w="100" w:type="dxa"/>
+              <w:left w:w="100" w:type="dxa"/>
+              <w:bottom w:w="100" w:type="dxa"/>
+              <w:right w:w="100" w:type="dxa"/>
+            </w:tcMar>
+          </w:tcPr>
+          <w:p>
+            <w:pPr>
+              <w:spacing w:after="0" w:line="240" w:lineRule="auto"/>
+              <w:jc w:val="center"/>
+              <w:rPr>
+                <w:rFonts w:ascii="Times New Roman" w:eastAsia="Times New Roman" w:hAnsi="Times New Roman" w:cs="Times New Roman"/>
+                <w:sz w:val="24"/>
+                <w:szCs w:val="24"/>
+                <w:lang w:eastAsia="ru-RU"/>
+              </w:rPr>
+            </w:pPr>
+            <w:r>
+              <w:rPr>
+                <w:rFonts w:ascii="Times New Roman" w:eastAsia="Times New Roman" w:hAnsi="Times New Roman" w:cs="Times New Roman"/>
+                <w:sz w:val="24"/>
+                <w:szCs w:val="24"/>
+                <w:lang w:eastAsia="ru-RU"/>
+              </w:rPr>
+              <w:t>5,15</w:t>
+            </w:r>
+          </w:p>
+        </w:tc>
+      </w:tr>
+    </w:tbl>
     <w:p/>
     <w:sectPr>
       <w:pgSz w:w="11906" w:h="16838"/>

</xml_diff>

<commit_message>
added cache for template
</commit_message>
<xml_diff>
--- a/django_analytic.docx
+++ b/django_analytic.docx
@@ -9428,7 +9428,31 @@
         <w:t>изкоуровневое кеширование категорий</w:t>
       </w:r>
       <w:r>
-        <w:t>. У меня в шаблоне категории отображаются только на странице каталога, не сильно должно повлиять на производительность:</w:t>
+        <w:t>. У меня в шаблоне категории отображаются только на странице каталога, не сильно должно повлиять на производительность</w:t>
+      </w:r>
+      <w:r>
+        <w:t xml:space="preserve"> (</w:t>
+      </w:r>
+      <w:r>
+        <w:t xml:space="preserve">Становится меньше ровно на 1 </w:t>
+      </w:r>
+      <w:r>
+        <w:rPr>
+          <w:lang w:val="en-US"/>
+        </w:rPr>
+        <w:t>SQL</w:t>
+      </w:r>
+      <w:r>
+        <w:t xml:space="preserve"> </w:t>
+      </w:r>
+      <w:r>
+        <w:t>запрос</w:t>
+      </w:r>
+      <w:r>
+        <w:t>)</w:t>
+      </w:r>
+      <w:r>
+        <w:t>:</w:t>
       </w:r>
     </w:p>
     <w:p>
@@ -9752,7 +9776,7 @@
                 <w:szCs w:val="24"/>
                 <w:lang w:eastAsia="ru-RU"/>
               </w:rPr>
-              <w:t>55</w:t>
+              <w:t>2765</w:t>
             </w:r>
           </w:p>
         </w:tc>
@@ -9790,7 +9814,7 @@
                 <w:szCs w:val="24"/>
                 <w:lang w:eastAsia="ru-RU"/>
               </w:rPr>
-              <w:t>57,26</w:t>
+              <w:t>126,66</w:t>
             </w:r>
           </w:p>
         </w:tc>
@@ -9828,7 +9852,7 @@
                 <w:szCs w:val="24"/>
                 <w:lang w:eastAsia="ru-RU"/>
               </w:rPr>
-              <w:t>0,96</w:t>
+              <w:t>21,83</w:t>
             </w:r>
           </w:p>
         </w:tc>
@@ -9866,12 +9890,481 @@
                 <w:szCs w:val="24"/>
                 <w:lang w:eastAsia="ru-RU"/>
               </w:rPr>
-              <w:t>5,15</w:t>
+              <w:t>0,23</w:t>
             </w:r>
           </w:p>
         </w:tc>
       </w:tr>
     </w:tbl>
+    <w:p>
+      <w:pPr>
+        <w:rPr>
+          <w:lang w:val="en-US"/>
+        </w:rPr>
+      </w:pPr>
+    </w:p>
+    <w:p>
+      <w:pPr>
+        <w:rPr>
+          <w:lang w:val="en-US"/>
+        </w:rPr>
+      </w:pPr>
+    </w:p>
+    <w:p>
+      <w:pPr>
+        <w:rPr>
+          <w:lang w:val="en-US"/>
+        </w:rPr>
+      </w:pPr>
+      <w:r>
+        <w:rPr>
+          <w:lang w:val="en-US"/>
+        </w:rPr>
+        <w:lastRenderedPageBreak/>
+        <w:t>siege -f gb_urls.txt -d0 -r50 -c5</w:t>
+      </w:r>
+      <w:r>
+        <w:rPr>
+          <w:lang w:val="en-US"/>
+        </w:rPr>
+        <w:t xml:space="preserve">, LOW_CACHE = </w:t>
+      </w:r>
+      <w:r>
+        <w:rPr>
+          <w:lang w:val="en-US"/>
+        </w:rPr>
+        <w:t>True</w:t>
+      </w:r>
+      <w:r>
+        <w:rPr>
+          <w:lang w:val="en-US"/>
+        </w:rPr>
+        <w:t>:</w:t>
+      </w:r>
+    </w:p>
+    <w:tbl>
+      <w:tblPr>
+        <w:tblW w:w="9335" w:type="dxa"/>
+        <w:tblCellMar>
+          <w:top w:w="15" w:type="dxa"/>
+          <w:left w:w="15" w:type="dxa"/>
+          <w:bottom w:w="15" w:type="dxa"/>
+          <w:right w:w="15" w:type="dxa"/>
+        </w:tblCellMar>
+        <w:tblLook w:val="04A0" w:firstRow="1" w:lastRow="0" w:firstColumn="1" w:lastColumn="0" w:noHBand="0" w:noVBand="1"/>
+      </w:tblPr>
+      <w:tblGrid>
+        <w:gridCol w:w="4083"/>
+        <w:gridCol w:w="1335"/>
+        <w:gridCol w:w="1018"/>
+        <w:gridCol w:w="1630"/>
+        <w:gridCol w:w="1269"/>
+      </w:tblGrid>
+      <w:tr>
+        <w:tc>
+          <w:tcPr>
+            <w:tcW w:w="4083" w:type="dxa"/>
+            <w:tcBorders>
+              <w:top w:val="single" w:sz="8" w:space="0" w:color="000000" w:themeColor="text1"/>
+              <w:left w:val="single" w:sz="8" w:space="0" w:color="000000" w:themeColor="text1"/>
+              <w:bottom w:val="single" w:sz="8" w:space="0" w:color="000000" w:themeColor="text1"/>
+              <w:right w:val="single" w:sz="8" w:space="0" w:color="000000" w:themeColor="text1"/>
+            </w:tcBorders>
+            <w:shd w:val="clear" w:color="auto" w:fill="CCCCCC"/>
+            <w:tcMar>
+              <w:top w:w="100" w:type="dxa"/>
+              <w:left w:w="100" w:type="dxa"/>
+              <w:bottom w:w="100" w:type="dxa"/>
+              <w:right w:w="100" w:type="dxa"/>
+            </w:tcMar>
+            <w:hideMark/>
+          </w:tcPr>
+          <w:p>
+            <w:pPr>
+              <w:spacing w:after="0" w:line="240" w:lineRule="auto"/>
+              <w:jc w:val="both"/>
+              <w:rPr>
+                <w:rFonts w:ascii="Times New Roman" w:eastAsia="Times New Roman" w:hAnsi="Times New Roman" w:cs="Times New Roman"/>
+                <w:sz w:val="24"/>
+                <w:szCs w:val="24"/>
+                <w:lang w:eastAsia="ru-RU"/>
+              </w:rPr>
+            </w:pPr>
+            <w:r>
+              <w:rPr>
+                <w:rFonts w:ascii="Arial" w:eastAsia="Times New Roman" w:hAnsi="Arial" w:cs="Arial"/>
+                <w:b/>
+                <w:bCs/>
+                <w:color w:val="000000"/>
+                <w:sz w:val="20"/>
+                <w:szCs w:val="20"/>
+                <w:lang w:eastAsia="ru-RU"/>
+              </w:rPr>
+              <w:t>Адрес</w:t>
+            </w:r>
+          </w:p>
+        </w:tc>
+        <w:tc>
+          <w:tcPr>
+            <w:tcW w:w="1335" w:type="dxa"/>
+            <w:tcBorders>
+              <w:top w:val="single" w:sz="8" w:space="0" w:color="000000" w:themeColor="text1"/>
+              <w:left w:val="single" w:sz="8" w:space="0" w:color="000000" w:themeColor="text1"/>
+              <w:bottom w:val="single" w:sz="8" w:space="0" w:color="000000" w:themeColor="text1"/>
+              <w:right w:val="single" w:sz="8" w:space="0" w:color="000000" w:themeColor="text1"/>
+            </w:tcBorders>
+            <w:shd w:val="clear" w:color="auto" w:fill="CCCCCC"/>
+            <w:tcMar>
+              <w:top w:w="100" w:type="dxa"/>
+              <w:left w:w="100" w:type="dxa"/>
+              <w:bottom w:w="100" w:type="dxa"/>
+              <w:right w:w="100" w:type="dxa"/>
+            </w:tcMar>
+            <w:hideMark/>
+          </w:tcPr>
+          <w:p>
+            <w:pPr>
+              <w:spacing w:after="0" w:line="240" w:lineRule="auto"/>
+              <w:jc w:val="both"/>
+              <w:rPr>
+                <w:rFonts w:ascii="Times New Roman" w:eastAsia="Times New Roman" w:hAnsi="Times New Roman" w:cs="Times New Roman"/>
+                <w:sz w:val="24"/>
+                <w:szCs w:val="24"/>
+                <w:lang w:eastAsia="ru-RU"/>
+              </w:rPr>
+            </w:pPr>
+            <w:r>
+              <w:rPr>
+                <w:rFonts w:ascii="Arial" w:eastAsia="Times New Roman" w:hAnsi="Arial" w:cs="Arial"/>
+                <w:b/>
+                <w:bCs/>
+                <w:color w:val="000000"/>
+                <w:sz w:val="20"/>
+                <w:szCs w:val="20"/>
+                <w:lang w:eastAsia="ru-RU"/>
+              </w:rPr>
+              <w:t>Переходов</w:t>
+            </w:r>
+          </w:p>
+        </w:tc>
+        <w:tc>
+          <w:tcPr>
+            <w:tcW w:w="1018" w:type="dxa"/>
+            <w:tcBorders>
+              <w:top w:val="single" w:sz="8" w:space="0" w:color="000000" w:themeColor="text1"/>
+              <w:left w:val="single" w:sz="8" w:space="0" w:color="000000" w:themeColor="text1"/>
+              <w:bottom w:val="single" w:sz="8" w:space="0" w:color="000000" w:themeColor="text1"/>
+              <w:right w:val="single" w:sz="8" w:space="0" w:color="000000" w:themeColor="text1"/>
+            </w:tcBorders>
+            <w:shd w:val="clear" w:color="auto" w:fill="CCCCCC"/>
+            <w:tcMar>
+              <w:top w:w="100" w:type="dxa"/>
+              <w:left w:w="100" w:type="dxa"/>
+              <w:bottom w:w="100" w:type="dxa"/>
+              <w:right w:w="100" w:type="dxa"/>
+            </w:tcMar>
+            <w:hideMark/>
+          </w:tcPr>
+          <w:p>
+            <w:pPr>
+              <w:spacing w:after="0" w:line="240" w:lineRule="auto"/>
+              <w:jc w:val="both"/>
+              <w:rPr>
+                <w:rFonts w:ascii="Times New Roman" w:eastAsia="Times New Roman" w:hAnsi="Times New Roman" w:cs="Times New Roman"/>
+                <w:sz w:val="24"/>
+                <w:szCs w:val="24"/>
+                <w:lang w:eastAsia="ru-RU"/>
+              </w:rPr>
+            </w:pPr>
+            <w:r>
+              <w:rPr>
+                <w:rFonts w:ascii="Arial" w:eastAsia="Times New Roman" w:hAnsi="Arial" w:cs="Arial"/>
+                <w:b/>
+                <w:bCs/>
+                <w:color w:val="000000"/>
+                <w:sz w:val="20"/>
+                <w:szCs w:val="20"/>
+                <w:lang w:eastAsia="ru-RU"/>
+              </w:rPr>
+              <w:t>Время теста, с</w:t>
+            </w:r>
+          </w:p>
+        </w:tc>
+        <w:tc>
+          <w:tcPr>
+            <w:tcW w:w="1630" w:type="dxa"/>
+            <w:tcBorders>
+              <w:top w:val="single" w:sz="8" w:space="0" w:color="000000" w:themeColor="text1"/>
+              <w:left w:val="single" w:sz="8" w:space="0" w:color="000000" w:themeColor="text1"/>
+              <w:bottom w:val="single" w:sz="8" w:space="0" w:color="000000" w:themeColor="text1"/>
+              <w:right w:val="single" w:sz="8" w:space="0" w:color="000000" w:themeColor="text1"/>
+            </w:tcBorders>
+            <w:shd w:val="clear" w:color="auto" w:fill="CCCCCC"/>
+            <w:tcMar>
+              <w:top w:w="100" w:type="dxa"/>
+              <w:left w:w="100" w:type="dxa"/>
+              <w:bottom w:w="100" w:type="dxa"/>
+              <w:right w:w="100" w:type="dxa"/>
+            </w:tcMar>
+            <w:hideMark/>
+          </w:tcPr>
+          <w:p>
+            <w:pPr>
+              <w:spacing w:after="0" w:line="240" w:lineRule="auto"/>
+              <w:jc w:val="both"/>
+              <w:rPr>
+                <w:rFonts w:ascii="Times New Roman" w:eastAsia="Times New Roman" w:hAnsi="Times New Roman" w:cs="Times New Roman"/>
+                <w:sz w:val="24"/>
+                <w:szCs w:val="24"/>
+                <w:lang w:eastAsia="ru-RU"/>
+              </w:rPr>
+            </w:pPr>
+            <w:r>
+              <w:rPr>
+                <w:rFonts w:ascii="Arial" w:eastAsia="Times New Roman" w:hAnsi="Arial" w:cs="Arial"/>
+                <w:b/>
+                <w:bCs/>
+                <w:color w:val="000000"/>
+                <w:sz w:val="20"/>
+                <w:szCs w:val="20"/>
+                <w:lang w:eastAsia="ru-RU"/>
+              </w:rPr>
+              <w:t>Транзакций в секунду</w:t>
+            </w:r>
+          </w:p>
+        </w:tc>
+        <w:tc>
+          <w:tcPr>
+            <w:tcW w:w="1269" w:type="dxa"/>
+            <w:tcBorders>
+              <w:top w:val="single" w:sz="8" w:space="0" w:color="000000" w:themeColor="text1"/>
+              <w:left w:val="single" w:sz="8" w:space="0" w:color="000000" w:themeColor="text1"/>
+              <w:bottom w:val="single" w:sz="8" w:space="0" w:color="000000" w:themeColor="text1"/>
+              <w:right w:val="single" w:sz="8" w:space="0" w:color="000000" w:themeColor="text1"/>
+            </w:tcBorders>
+            <w:shd w:val="clear" w:color="auto" w:fill="CCCCCC"/>
+            <w:tcMar>
+              <w:top w:w="100" w:type="dxa"/>
+              <w:left w:w="100" w:type="dxa"/>
+              <w:bottom w:w="100" w:type="dxa"/>
+              <w:right w:w="100" w:type="dxa"/>
+            </w:tcMar>
+            <w:hideMark/>
+          </w:tcPr>
+          <w:p>
+            <w:pPr>
+              <w:spacing w:after="0" w:line="240" w:lineRule="auto"/>
+              <w:jc w:val="both"/>
+              <w:rPr>
+                <w:rFonts w:ascii="Times New Roman" w:eastAsia="Times New Roman" w:hAnsi="Times New Roman" w:cs="Times New Roman"/>
+                <w:sz w:val="24"/>
+                <w:szCs w:val="24"/>
+                <w:lang w:eastAsia="ru-RU"/>
+              </w:rPr>
+            </w:pPr>
+            <w:r>
+              <w:rPr>
+                <w:rFonts w:ascii="Arial" w:eastAsia="Times New Roman" w:hAnsi="Arial" w:cs="Arial"/>
+                <w:b/>
+                <w:bCs/>
+                <w:color w:val="000000"/>
+                <w:sz w:val="20"/>
+                <w:szCs w:val="20"/>
+                <w:lang w:eastAsia="ru-RU"/>
+              </w:rPr>
+              <w:t>Время отклика, с</w:t>
+            </w:r>
+          </w:p>
+        </w:tc>
+      </w:tr>
+      <w:tr>
+        <w:tc>
+          <w:tcPr>
+            <w:tcW w:w="4083" w:type="dxa"/>
+            <w:tcBorders>
+              <w:top w:val="single" w:sz="8" w:space="0" w:color="000000" w:themeColor="text1"/>
+              <w:left w:val="single" w:sz="8" w:space="0" w:color="000000" w:themeColor="text1"/>
+              <w:bottom w:val="single" w:sz="8" w:space="0" w:color="000000" w:themeColor="text1"/>
+              <w:right w:val="single" w:sz="8" w:space="0" w:color="000000" w:themeColor="text1"/>
+            </w:tcBorders>
+            <w:tcMar>
+              <w:top w:w="100" w:type="dxa"/>
+              <w:left w:w="100" w:type="dxa"/>
+              <w:bottom w:w="100" w:type="dxa"/>
+              <w:right w:w="100" w:type="dxa"/>
+            </w:tcMar>
+          </w:tcPr>
+          <w:p>
+            <w:pPr>
+              <w:spacing w:after="0" w:line="240" w:lineRule="auto"/>
+              <w:jc w:val="both"/>
+              <w:rPr>
+                <w:rFonts w:ascii="Times New Roman" w:eastAsia="Times New Roman" w:hAnsi="Times New Roman" w:cs="Times New Roman"/>
+                <w:sz w:val="24"/>
+                <w:szCs w:val="24"/>
+                <w:lang w:eastAsia="ru-RU"/>
+              </w:rPr>
+            </w:pPr>
+            <w:r>
+              <w:t>http://80.78.251.184/products/</w:t>
+            </w:r>
+          </w:p>
+        </w:tc>
+        <w:tc>
+          <w:tcPr>
+            <w:tcW w:w="1335" w:type="dxa"/>
+            <w:tcBorders>
+              <w:top w:val="single" w:sz="8" w:space="0" w:color="000000" w:themeColor="text1"/>
+              <w:left w:val="single" w:sz="8" w:space="0" w:color="000000" w:themeColor="text1"/>
+              <w:bottom w:val="single" w:sz="8" w:space="0" w:color="000000" w:themeColor="text1"/>
+              <w:right w:val="single" w:sz="8" w:space="0" w:color="000000" w:themeColor="text1"/>
+            </w:tcBorders>
+            <w:tcMar>
+              <w:top w:w="100" w:type="dxa"/>
+              <w:left w:w="100" w:type="dxa"/>
+              <w:bottom w:w="100" w:type="dxa"/>
+              <w:right w:w="100" w:type="dxa"/>
+            </w:tcMar>
+          </w:tcPr>
+          <w:p>
+            <w:pPr>
+              <w:spacing w:after="0" w:line="240" w:lineRule="auto"/>
+              <w:jc w:val="center"/>
+              <w:rPr>
+                <w:rFonts w:ascii="Times New Roman" w:eastAsia="Times New Roman" w:hAnsi="Times New Roman" w:cs="Times New Roman"/>
+                <w:sz w:val="24"/>
+                <w:szCs w:val="24"/>
+                <w:lang w:val="en-US" w:eastAsia="ru-RU"/>
+              </w:rPr>
+            </w:pPr>
+            <w:r>
+              <w:rPr>
+                <w:rFonts w:ascii="Times New Roman" w:eastAsia="Times New Roman" w:hAnsi="Times New Roman" w:cs="Times New Roman"/>
+                <w:sz w:val="24"/>
+                <w:szCs w:val="24"/>
+                <w:lang w:val="en-US" w:eastAsia="ru-RU"/>
+              </w:rPr>
+              <w:t>2765</w:t>
+            </w:r>
+          </w:p>
+        </w:tc>
+        <w:tc>
+          <w:tcPr>
+            <w:tcW w:w="1018" w:type="dxa"/>
+            <w:tcBorders>
+              <w:top w:val="single" w:sz="8" w:space="0" w:color="000000" w:themeColor="text1"/>
+              <w:left w:val="single" w:sz="8" w:space="0" w:color="000000" w:themeColor="text1"/>
+              <w:bottom w:val="single" w:sz="8" w:space="0" w:color="000000" w:themeColor="text1"/>
+              <w:right w:val="single" w:sz="8" w:space="0" w:color="000000" w:themeColor="text1"/>
+            </w:tcBorders>
+            <w:tcMar>
+              <w:top w:w="100" w:type="dxa"/>
+              <w:left w:w="100" w:type="dxa"/>
+              <w:bottom w:w="100" w:type="dxa"/>
+              <w:right w:w="100" w:type="dxa"/>
+            </w:tcMar>
+          </w:tcPr>
+          <w:p>
+            <w:pPr>
+              <w:spacing w:after="0" w:line="240" w:lineRule="auto"/>
+              <w:jc w:val="center"/>
+              <w:rPr>
+                <w:rFonts w:ascii="Times New Roman" w:eastAsia="Times New Roman" w:hAnsi="Times New Roman" w:cs="Times New Roman"/>
+                <w:sz w:val="24"/>
+                <w:szCs w:val="24"/>
+                <w:lang w:val="en-US" w:eastAsia="ru-RU"/>
+              </w:rPr>
+            </w:pPr>
+            <w:r>
+              <w:rPr>
+                <w:rFonts w:ascii="Times New Roman" w:eastAsia="Times New Roman" w:hAnsi="Times New Roman" w:cs="Times New Roman"/>
+                <w:sz w:val="24"/>
+                <w:szCs w:val="24"/>
+                <w:lang w:val="en-US" w:eastAsia="ru-RU"/>
+              </w:rPr>
+              <w:t>125.57</w:t>
+            </w:r>
+          </w:p>
+        </w:tc>
+        <w:tc>
+          <w:tcPr>
+            <w:tcW w:w="1630" w:type="dxa"/>
+            <w:tcBorders>
+              <w:top w:val="single" w:sz="8" w:space="0" w:color="000000" w:themeColor="text1"/>
+              <w:left w:val="single" w:sz="8" w:space="0" w:color="000000" w:themeColor="text1"/>
+              <w:bottom w:val="single" w:sz="8" w:space="0" w:color="000000" w:themeColor="text1"/>
+              <w:right w:val="single" w:sz="8" w:space="0" w:color="000000" w:themeColor="text1"/>
+            </w:tcBorders>
+            <w:tcMar>
+              <w:top w:w="100" w:type="dxa"/>
+              <w:left w:w="100" w:type="dxa"/>
+              <w:bottom w:w="100" w:type="dxa"/>
+              <w:right w:w="100" w:type="dxa"/>
+            </w:tcMar>
+          </w:tcPr>
+          <w:p>
+            <w:pPr>
+              <w:spacing w:after="0" w:line="240" w:lineRule="auto"/>
+              <w:jc w:val="center"/>
+              <w:rPr>
+                <w:rFonts w:ascii="Times New Roman" w:eastAsia="Times New Roman" w:hAnsi="Times New Roman" w:cs="Times New Roman"/>
+                <w:sz w:val="24"/>
+                <w:szCs w:val="24"/>
+                <w:lang w:val="en-US" w:eastAsia="ru-RU"/>
+              </w:rPr>
+            </w:pPr>
+            <w:r>
+              <w:rPr>
+                <w:rFonts w:ascii="Times New Roman" w:eastAsia="Times New Roman" w:hAnsi="Times New Roman" w:cs="Times New Roman"/>
+                <w:sz w:val="24"/>
+                <w:szCs w:val="24"/>
+                <w:lang w:val="en-US" w:eastAsia="ru-RU"/>
+              </w:rPr>
+              <w:t>22.02</w:t>
+            </w:r>
+          </w:p>
+        </w:tc>
+        <w:tc>
+          <w:tcPr>
+            <w:tcW w:w="1269" w:type="dxa"/>
+            <w:tcBorders>
+              <w:top w:val="single" w:sz="8" w:space="0" w:color="000000" w:themeColor="text1"/>
+              <w:left w:val="single" w:sz="8" w:space="0" w:color="000000" w:themeColor="text1"/>
+              <w:bottom w:val="single" w:sz="8" w:space="0" w:color="000000" w:themeColor="text1"/>
+              <w:right w:val="single" w:sz="8" w:space="0" w:color="000000" w:themeColor="text1"/>
+            </w:tcBorders>
+            <w:tcMar>
+              <w:top w:w="100" w:type="dxa"/>
+              <w:left w:w="100" w:type="dxa"/>
+              <w:bottom w:w="100" w:type="dxa"/>
+              <w:right w:w="100" w:type="dxa"/>
+            </w:tcMar>
+          </w:tcPr>
+          <w:p>
+            <w:pPr>
+              <w:spacing w:after="0" w:line="240" w:lineRule="auto"/>
+              <w:jc w:val="center"/>
+              <w:rPr>
+                <w:rFonts w:ascii="Times New Roman" w:eastAsia="Times New Roman" w:hAnsi="Times New Roman" w:cs="Times New Roman"/>
+                <w:sz w:val="24"/>
+                <w:szCs w:val="24"/>
+                <w:lang w:val="en-US" w:eastAsia="ru-RU"/>
+              </w:rPr>
+            </w:pPr>
+            <w:r>
+              <w:rPr>
+                <w:rFonts w:ascii="Times New Roman" w:eastAsia="Times New Roman" w:hAnsi="Times New Roman" w:cs="Times New Roman"/>
+                <w:sz w:val="24"/>
+                <w:szCs w:val="24"/>
+                <w:lang w:val="en-US" w:eastAsia="ru-RU"/>
+              </w:rPr>
+              <w:t>0.23</w:t>
+            </w:r>
+          </w:p>
+        </w:tc>
+      </w:tr>
+    </w:tbl>
+    <w:p/>
     <w:p/>
     <w:sectPr>
       <w:pgSz w:w="11906" w:h="16838"/>

</xml_diff>